<commit_message>
Update 출석과제물, 클라우드컴퓨팅, 202234-366307.docx
</commit_message>
<xml_diff>
--- a/Knou/2023년 2학기/출석과제물, 클라우드컴퓨팅, 202234-366307.docx
+++ b/Knou/2023년 2학기/출석과제물, 클라우드컴퓨팅, 202234-366307.docx
@@ -67,106 +67,7 @@
                 <w:szCs w:val="28"/>
                 <w:shd w:val="clear" w:color="auto" w:fill="auto"/>
               </w:rPr>
-              <w:t>2023</w:t>
-            </w:r>
-            <w:r>
-              <w:rPr>
-                <w:color w:val="000000" w:themeColor="text1"/>
-                <w:sz w:val="48"/>
-                <w:szCs w:val="28"/>
-                <w:shd w:val="clear" w:color="auto" w:fill="auto"/>
-              </w:rPr>
-              <w:t>학년도</w:t>
-            </w:r>
-            <w:r>
-              <w:rPr>
-                <w:color w:val="000000" w:themeColor="text1"/>
-                <w:sz w:val="48"/>
-                <w:szCs w:val="28"/>
-                <w:shd w:val="clear" w:color="auto" w:fill="auto"/>
-              </w:rPr>
-              <w:t xml:space="preserve"> 2</w:t>
-            </w:r>
-            <w:r>
-              <w:rPr>
-                <w:color w:val="000000" w:themeColor="text1"/>
-                <w:sz w:val="48"/>
-                <w:szCs w:val="28"/>
-                <w:shd w:val="clear" w:color="auto" w:fill="auto"/>
-              </w:rPr>
-              <w:t>학기</w:t>
-            </w:r>
-            <w:r>
-              <w:rPr>
-                <w:color w:val="000000" w:themeColor="text1"/>
-                <w:sz w:val="48"/>
-                <w:szCs w:val="28"/>
-                <w:shd w:val="clear" w:color="auto" w:fill="auto"/>
-              </w:rPr>
-              <w:t xml:space="preserve"> </w:t>
-            </w:r>
-            <w:r>
-              <w:rPr>
-                <w:color w:val="000000" w:themeColor="text1"/>
-                <w:sz w:val="48"/>
-                <w:szCs w:val="28"/>
-                <w:shd w:val="clear" w:color="auto" w:fill="auto"/>
-              </w:rPr>
-              <w:t>클라우드</w:t>
-            </w:r>
-            <w:r>
-              <w:rPr>
-                <w:color w:val="000000" w:themeColor="text1"/>
-                <w:sz w:val="48"/>
-                <w:szCs w:val="28"/>
-                <w:shd w:val="clear" w:color="auto" w:fill="auto"/>
-              </w:rPr>
-              <w:t xml:space="preserve"> </w:t>
-            </w:r>
-            <w:r>
-              <w:rPr>
-                <w:color w:val="000000" w:themeColor="text1"/>
-                <w:sz w:val="48"/>
-                <w:szCs w:val="28"/>
-                <w:shd w:val="clear" w:color="auto" w:fill="auto"/>
-              </w:rPr>
-              <w:t>컴퓨팅</w:t>
-            </w:r>
-            <w:r>
-              <w:rPr>
-                <w:color w:val="000000" w:themeColor="text1"/>
-                <w:sz w:val="48"/>
-                <w:szCs w:val="28"/>
-                <w:shd w:val="clear" w:color="auto" w:fill="auto"/>
-              </w:rPr>
-              <w:t xml:space="preserve"> </w:t>
-            </w:r>
-            <w:r>
-              <w:rPr>
-                <w:color w:val="000000" w:themeColor="text1"/>
-                <w:sz w:val="48"/>
-                <w:szCs w:val="28"/>
-                <w:shd w:val="clear" w:color="auto" w:fill="auto"/>
-              </w:rPr>
-              <w:t>출석</w:t>
-            </w:r>
-            <w:r>
-              <w:rPr>
-                <w:color w:val="000000" w:themeColor="text1"/>
-                <w:sz w:val="48"/>
-                <w:szCs w:val="28"/>
-                <w:shd w:val="clear" w:color="auto" w:fill="auto"/>
-              </w:rPr>
-              <w:t xml:space="preserve"> </w:t>
-            </w:r>
-            <w:r>
-              <w:rPr>
-                <w:color w:val="000000" w:themeColor="text1"/>
-                <w:sz w:val="48"/>
-                <w:szCs w:val="28"/>
-                <w:shd w:val="clear" w:color="auto" w:fill="auto"/>
-              </w:rPr>
-              <w:t>과제물</w:t>
+              <w:t>2023학년도 2학기 클라우드 컴퓨팅 출석 과제물</w:t>
             </w:r>
           </w:p>
         </w:tc>
@@ -216,14 +117,9 @@
               <w:rPr>
                 <w:sz w:val="26"/>
               </w:rPr>
-              <w:t>이름</w:t>
-            </w:r>
-            <w:r>
-              <w:rPr>
-                <w:sz w:val="26"/>
-              </w:rPr>
-              <w:t xml:space="preserve">: </w:t>
-            </w:r>
+              <w:t xml:space="preserve">이름: </w:t>
+            </w:r>
+            <w:proofErr w:type="spellStart"/>
             <w:r>
               <w:rPr>
                 <w:rFonts w:hint="eastAsia"/>
@@ -231,6 +127,7 @@
               </w:rPr>
               <w:t>최문성</w:t>
             </w:r>
+            <w:proofErr w:type="spellEnd"/>
           </w:p>
         </w:tc>
         <w:tc>
@@ -254,13 +151,7 @@
               <w:rPr>
                 <w:sz w:val="26"/>
               </w:rPr>
-              <w:t>학번</w:t>
-            </w:r>
-            <w:r>
-              <w:rPr>
-                <w:sz w:val="26"/>
-              </w:rPr>
-              <w:t>: 202234-366307</w:t>
+              <w:t>학번: 202234-366307</w:t>
             </w:r>
           </w:p>
         </w:tc>
@@ -302,7 +193,7 @@
                 <w:szCs w:val="36"/>
                 <w:shd w:val="clear" w:color="auto" w:fill="auto"/>
               </w:rPr>
-              <w:t>교재</w:t>
+              <w:t xml:space="preserve">교재 </w:t>
             </w:r>
             <w:r>
               <w:rPr>
@@ -310,7 +201,7 @@
                 <w:szCs w:val="36"/>
                 <w:shd w:val="clear" w:color="auto" w:fill="auto"/>
               </w:rPr>
-              <w:t xml:space="preserve"> </w:t>
+              <w:t>166</w:t>
             </w:r>
             <w:r>
               <w:rPr>
@@ -318,7 +209,7 @@
                 <w:szCs w:val="36"/>
                 <w:shd w:val="clear" w:color="auto" w:fill="auto"/>
               </w:rPr>
-              <w:t>166</w:t>
+              <w:t>p~</w:t>
             </w:r>
             <w:r>
               <w:rPr>
@@ -326,7 +217,7 @@
                 <w:szCs w:val="36"/>
                 <w:shd w:val="clear" w:color="auto" w:fill="auto"/>
               </w:rPr>
-              <w:t>p~</w:t>
+              <w:t>222</w:t>
             </w:r>
             <w:r>
               <w:rPr>
@@ -334,7 +225,7 @@
                 <w:szCs w:val="36"/>
                 <w:shd w:val="clear" w:color="auto" w:fill="auto"/>
               </w:rPr>
-              <w:t>222</w:t>
+              <w:t>p</w:t>
             </w:r>
             <w:r>
               <w:rPr>
@@ -342,7 +233,15 @@
                 <w:szCs w:val="36"/>
                 <w:shd w:val="clear" w:color="auto" w:fill="auto"/>
               </w:rPr>
-              <w:t>p</w:t>
+              <w:t>(</w:t>
+            </w:r>
+            <w:r>
+              <w:rPr>
+                <w:rFonts w:ascii="돋움" w:eastAsia="돋움" w:hint="eastAsia"/>
+                <w:szCs w:val="36"/>
+                <w:shd w:val="clear" w:color="auto" w:fill="auto"/>
+              </w:rPr>
+              <w:t>키 자격 증명 모음 만들기 제외)</w:t>
             </w:r>
             <w:r>
               <w:rPr>
@@ -350,558 +249,117 @@
                 <w:szCs w:val="36"/>
                 <w:shd w:val="clear" w:color="auto" w:fill="auto"/>
               </w:rPr>
-              <w:t>(</w:t>
-            </w:r>
-            <w:r>
-              <w:rPr>
-                <w:rFonts w:ascii="돋움" w:eastAsia="돋움" w:hint="eastAsia"/>
-                <w:szCs w:val="36"/>
-                <w:shd w:val="clear" w:color="auto" w:fill="auto"/>
-              </w:rPr>
-              <w:t>키 자격 증명 모음 만들기 제외)</w:t>
-            </w:r>
+              <w:t xml:space="preserve">의 실습 내용을 참고하여 쇼핑몰 생성을 위한 동일한 가상 머신 및 데이터베이스를 생성 및 </w:t>
+            </w:r>
+            <w:proofErr w:type="spellStart"/>
             <w:r>
               <w:rPr>
                 <w:rFonts w:ascii="돋움" w:eastAsia="돋움"/>
                 <w:szCs w:val="36"/>
                 <w:shd w:val="clear" w:color="auto" w:fill="auto"/>
               </w:rPr>
-              <w:t>의</w:t>
-            </w:r>
+              <w:t>설정하시오</w:t>
+            </w:r>
+            <w:proofErr w:type="spellEnd"/>
             <w:r>
               <w:rPr>
                 <w:rFonts w:ascii="돋움" w:eastAsia="돋움"/>
                 <w:szCs w:val="36"/>
                 <w:shd w:val="clear" w:color="auto" w:fill="auto"/>
               </w:rPr>
-              <w:t xml:space="preserve"> </w:t>
-            </w:r>
+              <w:t xml:space="preserve">. 또한 가상 머신 및 데이터베이스 생성 결과를 </w:t>
+            </w:r>
+            <w:proofErr w:type="spellStart"/>
             <w:r>
               <w:rPr>
                 <w:rFonts w:ascii="돋움" w:eastAsia="돋움"/>
                 <w:szCs w:val="36"/>
                 <w:shd w:val="clear" w:color="auto" w:fill="auto"/>
               </w:rPr>
-              <w:t>실습</w:t>
-            </w:r>
+              <w:t>캡쳐하여</w:t>
+            </w:r>
+            <w:proofErr w:type="spellEnd"/>
             <w:r>
               <w:rPr>
                 <w:rFonts w:ascii="돋움" w:eastAsia="돋움"/>
                 <w:szCs w:val="36"/>
                 <w:shd w:val="clear" w:color="auto" w:fill="auto"/>
               </w:rPr>
-              <w:t xml:space="preserve"> </w:t>
-            </w:r>
+              <w:t xml:space="preserve"> 제출형식에 맞춰 </w:t>
+            </w:r>
+            <w:proofErr w:type="spellStart"/>
             <w:r>
               <w:rPr>
                 <w:rFonts w:ascii="돋움" w:eastAsia="돋움"/>
                 <w:szCs w:val="36"/>
                 <w:shd w:val="clear" w:color="auto" w:fill="auto"/>
               </w:rPr>
-              <w:t>내용을</w:t>
-            </w:r>
+              <w:t>작성하시오</w:t>
+            </w:r>
+            <w:proofErr w:type="spellEnd"/>
             <w:r>
               <w:rPr>
                 <w:rFonts w:ascii="돋움" w:eastAsia="돋움"/>
                 <w:szCs w:val="36"/>
                 <w:shd w:val="clear" w:color="auto" w:fill="auto"/>
               </w:rPr>
-              <w:t xml:space="preserve"> </w:t>
-            </w:r>
+              <w:t>.</w:t>
+            </w:r>
+          </w:p>
+          <w:p>
+            <w:pPr>
+              <w:pStyle w:val="a3"/>
+              <w:wordWrap/>
+              <w:spacing w:line="240" w:lineRule="auto"/>
+              <w:jc w:val="center"/>
+              <w:rPr>
+                <w:szCs w:val="36"/>
+              </w:rPr>
+            </w:pPr>
             <w:r>
               <w:rPr>
                 <w:rFonts w:ascii="돋움" w:eastAsia="돋움"/>
+                <w:color w:val="FF0000"/>
                 <w:szCs w:val="36"/>
                 <w:shd w:val="clear" w:color="auto" w:fill="auto"/>
               </w:rPr>
-              <w:t>참고하여</w:t>
-            </w:r>
-            <w:r>
-              <w:rPr>
-                <w:rFonts w:ascii="돋움" w:eastAsia="돋움"/>
+              <w:t xml:space="preserve"> (제출양식을 확장하여 </w:t>
+            </w:r>
+            <w:r>
+              <w:rPr>
+                <w:rFonts w:ascii="돋움" w:eastAsia="돋움" w:hint="eastAsia"/>
+                <w:color w:val="FF0000"/>
                 <w:szCs w:val="36"/>
                 <w:shd w:val="clear" w:color="auto" w:fill="auto"/>
               </w:rPr>
-              <w:t xml:space="preserve"> </w:t>
+              <w:t xml:space="preserve">캡쳐 및 </w:t>
             </w:r>
             <w:r>
               <w:rPr>
                 <w:rFonts w:ascii="돋움" w:eastAsia="돋움"/>
+                <w:color w:val="FF0000"/>
                 <w:szCs w:val="36"/>
                 <w:shd w:val="clear" w:color="auto" w:fill="auto"/>
               </w:rPr>
-              <w:t>쇼핑몰</w:t>
-            </w:r>
-            <w:r>
-              <w:rPr>
-                <w:rFonts w:ascii="돋움" w:eastAsia="돋움"/>
+              <w:t>활동</w:t>
+            </w:r>
+            <w:r>
+              <w:rPr>
+                <w:rFonts w:ascii="돋움" w:eastAsia="돋움" w:hint="eastAsia"/>
+                <w:color w:val="FF0000"/>
                 <w:szCs w:val="36"/>
                 <w:shd w:val="clear" w:color="auto" w:fill="auto"/>
               </w:rPr>
-              <w:t xml:space="preserve"> </w:t>
+              <w:t xml:space="preserve"> 내용을 충분히</w:t>
             </w:r>
             <w:r>
               <w:rPr>
                 <w:rFonts w:ascii="돋움" w:eastAsia="돋움"/>
+                <w:color w:val="FF0000"/>
                 <w:szCs w:val="36"/>
                 <w:shd w:val="clear" w:color="auto" w:fill="auto"/>
               </w:rPr>
-              <w:t>생성을</w:t>
-            </w:r>
-            <w:r>
-              <w:rPr>
-                <w:rFonts w:ascii="돋움" w:eastAsia="돋움"/>
-                <w:szCs w:val="36"/>
-                <w:shd w:val="clear" w:color="auto" w:fill="auto"/>
-              </w:rPr>
-              <w:t xml:space="preserve"> </w:t>
-            </w:r>
-            <w:r>
-              <w:rPr>
-                <w:rFonts w:ascii="돋움" w:eastAsia="돋움"/>
-                <w:szCs w:val="36"/>
-                <w:shd w:val="clear" w:color="auto" w:fill="auto"/>
-              </w:rPr>
-              <w:t>위한</w:t>
-            </w:r>
-            <w:r>
-              <w:rPr>
-                <w:rFonts w:ascii="돋움" w:eastAsia="돋움"/>
-                <w:szCs w:val="36"/>
-                <w:shd w:val="clear" w:color="auto" w:fill="auto"/>
-              </w:rPr>
-              <w:t xml:space="preserve"> </w:t>
-            </w:r>
-            <w:r>
-              <w:rPr>
-                <w:rFonts w:ascii="돋움" w:eastAsia="돋움"/>
-                <w:szCs w:val="36"/>
-                <w:shd w:val="clear" w:color="auto" w:fill="auto"/>
-              </w:rPr>
-              <w:t>동일한</w:t>
-            </w:r>
-            <w:r>
-              <w:rPr>
-                <w:rFonts w:ascii="돋움" w:eastAsia="돋움"/>
-                <w:szCs w:val="36"/>
-                <w:shd w:val="clear" w:color="auto" w:fill="auto"/>
-              </w:rPr>
-              <w:t xml:space="preserve"> </w:t>
-            </w:r>
-            <w:r>
-              <w:rPr>
-                <w:rFonts w:ascii="돋움" w:eastAsia="돋움"/>
-                <w:szCs w:val="36"/>
-                <w:shd w:val="clear" w:color="auto" w:fill="auto"/>
-              </w:rPr>
-              <w:t>가상</w:t>
-            </w:r>
-            <w:r>
-              <w:rPr>
-                <w:rFonts w:ascii="돋움" w:eastAsia="돋움"/>
-                <w:szCs w:val="36"/>
-                <w:shd w:val="clear" w:color="auto" w:fill="auto"/>
-              </w:rPr>
-              <w:t xml:space="preserve"> </w:t>
-            </w:r>
-            <w:r>
-              <w:rPr>
-                <w:rFonts w:ascii="돋움" w:eastAsia="돋움"/>
-                <w:szCs w:val="36"/>
-                <w:shd w:val="clear" w:color="auto" w:fill="auto"/>
-              </w:rPr>
-              <w:t>머신</w:t>
-            </w:r>
-            <w:r>
-              <w:rPr>
-                <w:rFonts w:ascii="돋움" w:eastAsia="돋움"/>
-                <w:szCs w:val="36"/>
-                <w:shd w:val="clear" w:color="auto" w:fill="auto"/>
-              </w:rPr>
-              <w:t xml:space="preserve"> </w:t>
-            </w:r>
-            <w:r>
-              <w:rPr>
-                <w:rFonts w:ascii="돋움" w:eastAsia="돋움"/>
-                <w:szCs w:val="36"/>
-                <w:shd w:val="clear" w:color="auto" w:fill="auto"/>
-              </w:rPr>
-              <w:t>및</w:t>
-            </w:r>
-            <w:r>
-              <w:rPr>
-                <w:rFonts w:ascii="돋움" w:eastAsia="돋움"/>
-                <w:szCs w:val="36"/>
-                <w:shd w:val="clear" w:color="auto" w:fill="auto"/>
-              </w:rPr>
-              <w:t xml:space="preserve"> </w:t>
-            </w:r>
-            <w:r>
-              <w:rPr>
-                <w:rFonts w:ascii="돋움" w:eastAsia="돋움"/>
-                <w:szCs w:val="36"/>
-                <w:shd w:val="clear" w:color="auto" w:fill="auto"/>
-              </w:rPr>
-              <w:t>데이터베이스를</w:t>
-            </w:r>
-            <w:r>
-              <w:rPr>
-                <w:rFonts w:ascii="돋움" w:eastAsia="돋움"/>
-                <w:szCs w:val="36"/>
-                <w:shd w:val="clear" w:color="auto" w:fill="auto"/>
-              </w:rPr>
-              <w:t xml:space="preserve"> </w:t>
-            </w:r>
-            <w:r>
-              <w:rPr>
-                <w:rFonts w:ascii="돋움" w:eastAsia="돋움"/>
-                <w:szCs w:val="36"/>
-                <w:shd w:val="clear" w:color="auto" w:fill="auto"/>
-              </w:rPr>
-              <w:t>생성</w:t>
-            </w:r>
-            <w:r>
-              <w:rPr>
-                <w:rFonts w:ascii="돋움" w:eastAsia="돋움"/>
-                <w:szCs w:val="36"/>
-                <w:shd w:val="clear" w:color="auto" w:fill="auto"/>
-              </w:rPr>
-              <w:t xml:space="preserve"> </w:t>
-            </w:r>
-            <w:r>
-              <w:rPr>
-                <w:rFonts w:ascii="돋움" w:eastAsia="돋움"/>
-                <w:szCs w:val="36"/>
-                <w:shd w:val="clear" w:color="auto" w:fill="auto"/>
-              </w:rPr>
-              <w:t>및</w:t>
-            </w:r>
-            <w:r>
-              <w:rPr>
-                <w:rFonts w:ascii="돋움" w:eastAsia="돋움"/>
-                <w:szCs w:val="36"/>
-                <w:shd w:val="clear" w:color="auto" w:fill="auto"/>
-              </w:rPr>
-              <w:t xml:space="preserve"> </w:t>
-            </w:r>
-            <w:r>
-              <w:rPr>
-                <w:rFonts w:ascii="돋움" w:eastAsia="돋움"/>
-                <w:szCs w:val="36"/>
-                <w:shd w:val="clear" w:color="auto" w:fill="auto"/>
-              </w:rPr>
-              <w:t>설정하시오</w:t>
-            </w:r>
-            <w:r>
-              <w:rPr>
-                <w:rFonts w:ascii="돋움" w:eastAsia="돋움"/>
-                <w:szCs w:val="36"/>
-                <w:shd w:val="clear" w:color="auto" w:fill="auto"/>
-              </w:rPr>
-              <w:t xml:space="preserve">. </w:t>
-            </w:r>
-            <w:r>
-              <w:rPr>
-                <w:rFonts w:ascii="돋움" w:eastAsia="돋움"/>
-                <w:szCs w:val="36"/>
-                <w:shd w:val="clear" w:color="auto" w:fill="auto"/>
-              </w:rPr>
-              <w:t>또한</w:t>
-            </w:r>
-            <w:r>
-              <w:rPr>
-                <w:rFonts w:ascii="돋움" w:eastAsia="돋움"/>
-                <w:szCs w:val="36"/>
-                <w:shd w:val="clear" w:color="auto" w:fill="auto"/>
-              </w:rPr>
-              <w:t xml:space="preserve"> </w:t>
-            </w:r>
-            <w:r>
-              <w:rPr>
-                <w:rFonts w:ascii="돋움" w:eastAsia="돋움"/>
-                <w:szCs w:val="36"/>
-                <w:shd w:val="clear" w:color="auto" w:fill="auto"/>
-              </w:rPr>
-              <w:t>가상</w:t>
-            </w:r>
-            <w:r>
-              <w:rPr>
-                <w:rFonts w:ascii="돋움" w:eastAsia="돋움"/>
-                <w:szCs w:val="36"/>
-                <w:shd w:val="clear" w:color="auto" w:fill="auto"/>
-              </w:rPr>
-              <w:t xml:space="preserve"> </w:t>
-            </w:r>
-            <w:r>
-              <w:rPr>
-                <w:rFonts w:ascii="돋움" w:eastAsia="돋움"/>
-                <w:szCs w:val="36"/>
-                <w:shd w:val="clear" w:color="auto" w:fill="auto"/>
-              </w:rPr>
-              <w:t>머신</w:t>
-            </w:r>
-            <w:r>
-              <w:rPr>
-                <w:rFonts w:ascii="돋움" w:eastAsia="돋움"/>
-                <w:szCs w:val="36"/>
-                <w:shd w:val="clear" w:color="auto" w:fill="auto"/>
-              </w:rPr>
-              <w:t xml:space="preserve"> </w:t>
-            </w:r>
-            <w:r>
-              <w:rPr>
-                <w:rFonts w:ascii="돋움" w:eastAsia="돋움"/>
-                <w:szCs w:val="36"/>
-                <w:shd w:val="clear" w:color="auto" w:fill="auto"/>
-              </w:rPr>
-              <w:t>및</w:t>
-            </w:r>
-            <w:r>
-              <w:rPr>
-                <w:rFonts w:ascii="돋움" w:eastAsia="돋움"/>
-                <w:szCs w:val="36"/>
-                <w:shd w:val="clear" w:color="auto" w:fill="auto"/>
-              </w:rPr>
-              <w:t xml:space="preserve"> </w:t>
-            </w:r>
-            <w:r>
-              <w:rPr>
-                <w:rFonts w:ascii="돋움" w:eastAsia="돋움"/>
-                <w:szCs w:val="36"/>
-                <w:shd w:val="clear" w:color="auto" w:fill="auto"/>
-              </w:rPr>
-              <w:t>데이터베이스</w:t>
-            </w:r>
-            <w:r>
-              <w:rPr>
-                <w:rFonts w:ascii="돋움" w:eastAsia="돋움"/>
-                <w:szCs w:val="36"/>
-                <w:shd w:val="clear" w:color="auto" w:fill="auto"/>
-              </w:rPr>
-              <w:t xml:space="preserve"> </w:t>
-            </w:r>
-            <w:r>
-              <w:rPr>
-                <w:rFonts w:ascii="돋움" w:eastAsia="돋움"/>
-                <w:szCs w:val="36"/>
-                <w:shd w:val="clear" w:color="auto" w:fill="auto"/>
-              </w:rPr>
-              <w:t>생성</w:t>
-            </w:r>
-            <w:r>
-              <w:rPr>
-                <w:rFonts w:ascii="돋움" w:eastAsia="돋움"/>
-                <w:szCs w:val="36"/>
-                <w:shd w:val="clear" w:color="auto" w:fill="auto"/>
-              </w:rPr>
-              <w:t xml:space="preserve"> </w:t>
-            </w:r>
-            <w:r>
-              <w:rPr>
-                <w:rFonts w:ascii="돋움" w:eastAsia="돋움"/>
-                <w:szCs w:val="36"/>
-                <w:shd w:val="clear" w:color="auto" w:fill="auto"/>
-              </w:rPr>
-              <w:t>결과를</w:t>
-            </w:r>
-            <w:r>
-              <w:rPr>
-                <w:rFonts w:ascii="돋움" w:eastAsia="돋움"/>
-                <w:szCs w:val="36"/>
-                <w:shd w:val="clear" w:color="auto" w:fill="auto"/>
-              </w:rPr>
-              <w:t xml:space="preserve"> </w:t>
-            </w:r>
-            <w:r>
-              <w:rPr>
-                <w:rFonts w:ascii="돋움" w:eastAsia="돋움"/>
-                <w:szCs w:val="36"/>
-                <w:shd w:val="clear" w:color="auto" w:fill="auto"/>
-              </w:rPr>
-              <w:t>캡쳐하여</w:t>
-            </w:r>
-            <w:r>
-              <w:rPr>
-                <w:rFonts w:ascii="돋움" w:eastAsia="돋움"/>
-                <w:szCs w:val="36"/>
-                <w:shd w:val="clear" w:color="auto" w:fill="auto"/>
-              </w:rPr>
-              <w:t xml:space="preserve"> </w:t>
-            </w:r>
-            <w:r>
-              <w:rPr>
-                <w:rFonts w:ascii="돋움" w:eastAsia="돋움"/>
-                <w:szCs w:val="36"/>
-                <w:shd w:val="clear" w:color="auto" w:fill="auto"/>
-              </w:rPr>
-              <w:t>제출형식에</w:t>
-            </w:r>
-            <w:r>
-              <w:rPr>
-                <w:rFonts w:ascii="돋움" w:eastAsia="돋움"/>
-                <w:szCs w:val="36"/>
-                <w:shd w:val="clear" w:color="auto" w:fill="auto"/>
-              </w:rPr>
-              <w:t xml:space="preserve"> </w:t>
-            </w:r>
-            <w:r>
-              <w:rPr>
-                <w:rFonts w:ascii="돋움" w:eastAsia="돋움"/>
-                <w:szCs w:val="36"/>
-                <w:shd w:val="clear" w:color="auto" w:fill="auto"/>
-              </w:rPr>
-              <w:t>맞춰</w:t>
-            </w:r>
-            <w:r>
-              <w:rPr>
-                <w:rFonts w:ascii="돋움" w:eastAsia="돋움"/>
-                <w:szCs w:val="36"/>
-                <w:shd w:val="clear" w:color="auto" w:fill="auto"/>
-              </w:rPr>
-              <w:t xml:space="preserve"> </w:t>
-            </w:r>
-            <w:r>
-              <w:rPr>
-                <w:rFonts w:ascii="돋움" w:eastAsia="돋움"/>
-                <w:szCs w:val="36"/>
-                <w:shd w:val="clear" w:color="auto" w:fill="auto"/>
-              </w:rPr>
-              <w:t>작성하시오</w:t>
-            </w:r>
-            <w:r>
-              <w:rPr>
-                <w:rFonts w:ascii="돋움" w:eastAsia="돋움"/>
-                <w:szCs w:val="36"/>
-                <w:shd w:val="clear" w:color="auto" w:fill="auto"/>
-              </w:rPr>
-              <w:t>.</w:t>
-            </w:r>
-          </w:p>
-          <w:p>
-            <w:pPr>
-              <w:pStyle w:val="a3"/>
-              <w:widowControl/>
-              <w:wordWrap/>
-              <w:autoSpaceDE/>
-              <w:autoSpaceDN/>
-              <w:spacing w:line="240" w:lineRule="auto"/>
-              <w:jc w:val="center"/>
-              <w:rPr>
-                <w:rFonts w:ascii="돋움" w:eastAsia="돋움"/>
-                <w:b w:val="0"/>
-                <w:szCs w:val="36"/>
-                <w:shd w:val="clear" w:color="auto" w:fill="auto"/>
-              </w:rPr>
-            </w:pPr>
-          </w:p>
-          <w:p>
-            <w:pPr>
-              <w:pStyle w:val="a3"/>
-              <w:wordWrap/>
-              <w:spacing w:line="240" w:lineRule="auto"/>
-              <w:jc w:val="center"/>
-              <w:rPr>
-                <w:szCs w:val="36"/>
-              </w:rPr>
-            </w:pPr>
-            <w:r>
-              <w:rPr>
-                <w:rFonts w:ascii="돋움" w:eastAsia="돋움"/>
-                <w:color w:val="FF0000"/>
-                <w:szCs w:val="36"/>
-                <w:shd w:val="clear" w:color="auto" w:fill="auto"/>
-              </w:rPr>
-              <w:t xml:space="preserve"> (</w:t>
-            </w:r>
-            <w:r>
-              <w:rPr>
-                <w:rFonts w:ascii="돋움" w:eastAsia="돋움"/>
-                <w:color w:val="FF0000"/>
-                <w:szCs w:val="36"/>
-                <w:shd w:val="clear" w:color="auto" w:fill="auto"/>
-              </w:rPr>
-              <w:t>제출양식을</w:t>
-            </w:r>
-            <w:r>
-              <w:rPr>
-                <w:rFonts w:ascii="돋움" w:eastAsia="돋움"/>
-                <w:color w:val="FF0000"/>
-                <w:szCs w:val="36"/>
-                <w:shd w:val="clear" w:color="auto" w:fill="auto"/>
-              </w:rPr>
-              <w:t xml:space="preserve"> </w:t>
-            </w:r>
-            <w:r>
-              <w:rPr>
-                <w:rFonts w:ascii="돋움" w:eastAsia="돋움"/>
-                <w:color w:val="FF0000"/>
-                <w:szCs w:val="36"/>
-                <w:shd w:val="clear" w:color="auto" w:fill="auto"/>
-              </w:rPr>
-              <w:t>확장하여</w:t>
-            </w:r>
-            <w:r>
-              <w:rPr>
-                <w:rFonts w:ascii="돋움" w:eastAsia="돋움"/>
-                <w:color w:val="FF0000"/>
-                <w:szCs w:val="36"/>
-                <w:shd w:val="clear" w:color="auto" w:fill="auto"/>
-              </w:rPr>
-              <w:t xml:space="preserve"> </w:t>
-            </w:r>
-            <w:r>
-              <w:rPr>
-                <w:rFonts w:ascii="돋움" w:eastAsia="돋움" w:hint="eastAsia"/>
-                <w:color w:val="FF0000"/>
-                <w:szCs w:val="36"/>
-                <w:shd w:val="clear" w:color="auto" w:fill="auto"/>
-              </w:rPr>
-              <w:t xml:space="preserve">캡쳐 및 </w:t>
-            </w:r>
-            <w:r>
-              <w:rPr>
-                <w:rFonts w:ascii="돋움" w:eastAsia="돋움"/>
-                <w:color w:val="FF0000"/>
-                <w:szCs w:val="36"/>
-                <w:shd w:val="clear" w:color="auto" w:fill="auto"/>
-              </w:rPr>
-              <w:t>활동</w:t>
-            </w:r>
-            <w:r>
-              <w:rPr>
-                <w:rFonts w:ascii="돋움" w:eastAsia="돋움" w:hint="eastAsia"/>
-                <w:color w:val="FF0000"/>
-                <w:szCs w:val="36"/>
-                <w:shd w:val="clear" w:color="auto" w:fill="auto"/>
-              </w:rPr>
-              <w:t xml:space="preserve"> 내용을 충분히</w:t>
-            </w:r>
-            <w:r>
-              <w:rPr>
-                <w:rFonts w:ascii="돋움" w:eastAsia="돋움"/>
-                <w:color w:val="FF0000"/>
-                <w:szCs w:val="36"/>
-                <w:shd w:val="clear" w:color="auto" w:fill="auto"/>
-              </w:rPr>
-              <w:t xml:space="preserve"> </w:t>
-            </w:r>
-            <w:r>
-              <w:rPr>
-                <w:rFonts w:ascii="돋움" w:eastAsia="돋움"/>
-                <w:color w:val="FF0000"/>
-                <w:szCs w:val="36"/>
-                <w:shd w:val="clear" w:color="auto" w:fill="auto"/>
-              </w:rPr>
-              <w:t>설명하세요</w:t>
-            </w:r>
-            <w:r>
-              <w:rPr>
-                <w:rFonts w:ascii="돋움" w:eastAsia="돋움"/>
-                <w:color w:val="FF0000"/>
-                <w:szCs w:val="36"/>
-                <w:shd w:val="clear" w:color="auto" w:fill="auto"/>
-              </w:rPr>
-              <w:t>.)</w:t>
+              <w:t xml:space="preserve"> 설명하세요.)</w:t>
             </w:r>
           </w:p>
         </w:tc>
@@ -1011,105 +469,7 @@
                 <w:color w:val="FF0000"/>
                 <w:sz w:val="28"/>
               </w:rPr>
-              <w:t>배포</w:t>
-            </w:r>
-            <w:r>
-              <w:rPr>
-                <w:color w:val="FF0000"/>
-                <w:sz w:val="28"/>
-              </w:rPr>
-              <w:t xml:space="preserve"> </w:t>
-            </w:r>
-            <w:r>
-              <w:rPr>
-                <w:color w:val="FF0000"/>
-                <w:sz w:val="28"/>
-              </w:rPr>
-              <w:t>이름은</w:t>
-            </w:r>
-            <w:r>
-              <w:rPr>
-                <w:color w:val="FF0000"/>
-                <w:sz w:val="28"/>
-              </w:rPr>
-              <w:t xml:space="preserve"> </w:t>
-            </w:r>
-            <w:r>
-              <w:rPr>
-                <w:color w:val="FF0000"/>
-                <w:sz w:val="28"/>
-              </w:rPr>
-              <w:t>반드시</w:t>
-            </w:r>
-            <w:r>
-              <w:rPr>
-                <w:color w:val="FF0000"/>
-                <w:sz w:val="28"/>
-              </w:rPr>
-              <w:t xml:space="preserve"> </w:t>
-            </w:r>
-            <w:r>
-              <w:rPr>
-                <w:color w:val="FF0000"/>
-                <w:sz w:val="28"/>
-              </w:rPr>
-              <w:t>텍스트</w:t>
-            </w:r>
-            <w:r>
-              <w:rPr>
-                <w:color w:val="FF0000"/>
-                <w:sz w:val="28"/>
-              </w:rPr>
-              <w:t xml:space="preserve"> </w:t>
-            </w:r>
-            <w:r>
-              <w:rPr>
-                <w:color w:val="FF0000"/>
-                <w:sz w:val="28"/>
-              </w:rPr>
-              <w:t>형식으로</w:t>
-            </w:r>
-            <w:r>
-              <w:rPr>
-                <w:color w:val="FF0000"/>
-                <w:sz w:val="28"/>
-              </w:rPr>
-              <w:t xml:space="preserve"> </w:t>
-            </w:r>
-            <w:r>
-              <w:rPr>
-                <w:color w:val="FF0000"/>
-                <w:sz w:val="28"/>
-              </w:rPr>
-              <w:t>입력하세요</w:t>
-            </w:r>
-            <w:r>
-              <w:rPr>
-                <w:color w:val="FF0000"/>
-                <w:sz w:val="28"/>
-              </w:rPr>
-              <w:t xml:space="preserve">, </w:t>
-            </w:r>
-            <w:r>
-              <w:rPr>
-                <w:color w:val="FF0000"/>
-                <w:sz w:val="28"/>
-              </w:rPr>
-              <w:t>이미지</w:t>
-            </w:r>
-            <w:r>
-              <w:rPr>
-                <w:color w:val="FF0000"/>
-                <w:sz w:val="28"/>
-              </w:rPr>
-              <w:t xml:space="preserve"> </w:t>
-            </w:r>
-            <w:r>
-              <w:rPr>
-                <w:color w:val="FF0000"/>
-                <w:sz w:val="28"/>
-              </w:rPr>
-              <w:t>불가</w:t>
+              <w:t>배포 이름은 반드시 텍스트 형식으로 입력하세요, 이미지 불가</w:t>
             </w:r>
           </w:p>
         </w:tc>
@@ -1156,13 +516,7 @@
               <w:rPr>
                 <w:sz w:val="24"/>
               </w:rPr>
-              <w:t>기본사항</w:t>
-            </w:r>
-            <w:r>
-              <w:rPr>
-                <w:sz w:val="24"/>
-              </w:rPr>
-              <w:t xml:space="preserve"> </w:t>
+              <w:t xml:space="preserve">기본사항 </w:t>
             </w:r>
           </w:p>
           <w:p>
@@ -1238,98 +592,67 @@
                 <w:color w:val="FF0000"/>
                 <w:sz w:val="28"/>
               </w:rPr>
-              <w:t>가상머신의</w:t>
+              <w:t xml:space="preserve">가상머신의 이름을 </w:t>
             </w:r>
             <w:r>
               <w:rPr>
                 <w:color w:val="FF0000"/>
                 <w:sz w:val="28"/>
               </w:rPr>
-              <w:t xml:space="preserve"> </w:t>
+              <w:t>‘</w:t>
             </w:r>
             <w:r>
               <w:rPr>
                 <w:color w:val="FF0000"/>
                 <w:sz w:val="28"/>
               </w:rPr>
-              <w:t>이름을</w:t>
-            </w:r>
+              <w:t>mall-</w:t>
+            </w:r>
+            <w:proofErr w:type="spellStart"/>
             <w:r>
               <w:rPr>
                 <w:color w:val="FF0000"/>
                 <w:sz w:val="28"/>
               </w:rPr>
-              <w:t xml:space="preserve"> </w:t>
-            </w:r>
+              <w:t>vm</w:t>
+            </w:r>
+            <w:proofErr w:type="spellEnd"/>
             <w:r>
               <w:rPr>
                 <w:color w:val="FF0000"/>
                 <w:sz w:val="28"/>
               </w:rPr>
-              <w:t>‘</w:t>
-            </w:r>
+              <w:t xml:space="preserve"> + </w:t>
+            </w:r>
+            <w:proofErr w:type="spellStart"/>
             <w:r>
               <w:rPr>
                 <w:color w:val="FF0000"/>
                 <w:sz w:val="28"/>
               </w:rPr>
-              <w:t xml:space="preserve">mall-vm + </w:t>
-            </w:r>
+              <w:t>학번끝</w:t>
+            </w:r>
+            <w:proofErr w:type="spellEnd"/>
             <w:r>
               <w:rPr>
                 <w:color w:val="FF0000"/>
                 <w:sz w:val="28"/>
               </w:rPr>
-              <w:t>학번끝</w:t>
+              <w:t>4자리</w:t>
             </w:r>
             <w:r>
               <w:rPr>
                 <w:color w:val="FF0000"/>
                 <w:sz w:val="28"/>
               </w:rPr>
-              <w:t>4</w:t>
+              <w:t>’</w:t>
             </w:r>
             <w:r>
               <w:rPr>
                 <w:color w:val="FF0000"/>
                 <w:sz w:val="28"/>
               </w:rPr>
-              <w:t>자리</w:t>
-            </w:r>
-            <w:r>
-              <w:rPr>
-                <w:color w:val="FF0000"/>
-                <w:sz w:val="28"/>
-              </w:rPr>
-              <w:t>’</w:t>
-            </w:r>
-            <w:r>
-              <w:rPr>
-                <w:color w:val="FF0000"/>
-                <w:sz w:val="28"/>
-              </w:rPr>
-              <w:t>로</w:t>
-            </w:r>
-            <w:r>
-              <w:rPr>
-                <w:color w:val="FF0000"/>
-                <w:sz w:val="28"/>
-              </w:rPr>
-              <w:t xml:space="preserve"> </w:t>
-            </w:r>
-            <w:r>
-              <w:rPr>
-                <w:color w:val="FF0000"/>
-                <w:sz w:val="28"/>
-              </w:rPr>
-              <w:t>설정하세요</w:t>
-            </w:r>
-            <w:r>
-              <w:rPr>
-                <w:color w:val="FF0000"/>
-                <w:sz w:val="28"/>
-              </w:rPr>
-              <w:t>.</w:t>
+              <w:t>로 설정하세요.</w:t>
             </w:r>
           </w:p>
         </w:tc>
@@ -1596,19 +919,7 @@
               <w:rPr>
                 <w:sz w:val="24"/>
               </w:rPr>
-              <w:t>기타</w:t>
-            </w:r>
-            <w:r>
-              <w:rPr>
-                <w:sz w:val="24"/>
-              </w:rPr>
-              <w:t xml:space="preserve"> </w:t>
-            </w:r>
-            <w:r>
-              <w:rPr>
-                <w:sz w:val="24"/>
-              </w:rPr>
-              <w:t>탭</w:t>
+              <w:t>기타 탭</w:t>
             </w:r>
           </w:p>
           <w:p>
@@ -1681,134 +992,17 @@
                 <w:color w:val="FF0000"/>
                 <w:sz w:val="28"/>
               </w:rPr>
-              <w:t>학습자의</w:t>
-            </w:r>
+              <w:t xml:space="preserve">학습자의 VM 생성 작업 내용을 설명하기 위한 추가적인 설정 화면을 </w:t>
+            </w:r>
+            <w:proofErr w:type="spellStart"/>
             <w:r>
               <w:rPr>
                 <w:color w:val="FF0000"/>
                 <w:sz w:val="28"/>
               </w:rPr>
-              <w:t xml:space="preserve"> VM </w:t>
-            </w:r>
-            <w:r>
-              <w:rPr>
-                <w:color w:val="FF0000"/>
-                <w:sz w:val="28"/>
-              </w:rPr>
-              <w:t>생성</w:t>
-            </w:r>
-            <w:r>
-              <w:rPr>
-                <w:color w:val="FF0000"/>
-                <w:sz w:val="28"/>
-              </w:rPr>
-              <w:t xml:space="preserve"> </w:t>
-            </w:r>
-            <w:r>
-              <w:rPr>
-                <w:color w:val="FF0000"/>
-                <w:sz w:val="28"/>
-              </w:rPr>
-              <w:t>작업</w:t>
-            </w:r>
-            <w:r>
-              <w:rPr>
-                <w:color w:val="FF0000"/>
-                <w:sz w:val="28"/>
-              </w:rPr>
-              <w:t xml:space="preserve"> </w:t>
-            </w:r>
-            <w:r>
-              <w:rPr>
-                <w:color w:val="FF0000"/>
-                <w:sz w:val="28"/>
-              </w:rPr>
-              <w:t>내용을</w:t>
-            </w:r>
-            <w:r>
-              <w:rPr>
-                <w:color w:val="FF0000"/>
-                <w:sz w:val="28"/>
-              </w:rPr>
-              <w:t xml:space="preserve"> </w:t>
-            </w:r>
-            <w:r>
-              <w:rPr>
-                <w:color w:val="FF0000"/>
-                <w:sz w:val="28"/>
-              </w:rPr>
-              <w:t>설명하기</w:t>
-            </w:r>
-            <w:r>
-              <w:rPr>
-                <w:color w:val="FF0000"/>
-                <w:sz w:val="28"/>
-              </w:rPr>
-              <w:t xml:space="preserve"> </w:t>
-            </w:r>
-            <w:r>
-              <w:rPr>
-                <w:color w:val="FF0000"/>
-                <w:sz w:val="28"/>
-              </w:rPr>
-              <w:t>위한</w:t>
-            </w:r>
-            <w:r>
-              <w:rPr>
-                <w:color w:val="FF0000"/>
-                <w:sz w:val="28"/>
-              </w:rPr>
-              <w:t xml:space="preserve"> </w:t>
-            </w:r>
-            <w:r>
-              <w:rPr>
-                <w:color w:val="FF0000"/>
-                <w:sz w:val="28"/>
-              </w:rPr>
-              <w:t>추가적인</w:t>
-            </w:r>
-            <w:r>
-              <w:rPr>
-                <w:color w:val="FF0000"/>
-                <w:sz w:val="28"/>
-              </w:rPr>
-              <w:t xml:space="preserve"> </w:t>
-            </w:r>
-            <w:r>
-              <w:rPr>
-                <w:color w:val="FF0000"/>
-                <w:sz w:val="28"/>
-              </w:rPr>
-              <w:t>설정</w:t>
-            </w:r>
-            <w:r>
-              <w:rPr>
-                <w:color w:val="FF0000"/>
-                <w:sz w:val="28"/>
-              </w:rPr>
-              <w:t xml:space="preserve"> </w:t>
-            </w:r>
-            <w:r>
-              <w:rPr>
-                <w:color w:val="FF0000"/>
-                <w:sz w:val="28"/>
-              </w:rPr>
-              <w:t>화면을</w:t>
-            </w:r>
-            <w:r>
-              <w:rPr>
-                <w:color w:val="FF0000"/>
-                <w:sz w:val="28"/>
-              </w:rPr>
-              <w:t xml:space="preserve"> </w:t>
-            </w:r>
-            <w:r>
-              <w:rPr>
-                <w:color w:val="FF0000"/>
-                <w:sz w:val="28"/>
-              </w:rPr>
               <w:t>캡쳐하세요</w:t>
             </w:r>
+            <w:proofErr w:type="spellEnd"/>
           </w:p>
         </w:tc>
       </w:tr>
@@ -1854,13 +1048,7 @@
               <w:rPr>
                 <w:sz w:val="24"/>
               </w:rPr>
-              <w:t>검토</w:t>
-            </w:r>
-            <w:r>
-              <w:rPr>
-                <w:sz w:val="24"/>
-              </w:rPr>
-              <w:t>+</w:t>
+              <w:t>검토+</w:t>
             </w:r>
           </w:p>
           <w:p>
@@ -2083,49 +1271,39 @@
               <w:wordWrap/>
               <w:jc w:val="center"/>
             </w:pPr>
+            <w:proofErr w:type="spellStart"/>
             <w:r>
               <w:rPr>
                 <w:sz w:val="24"/>
               </w:rPr>
               <w:t>인바운드</w:t>
             </w:r>
-          </w:p>
-          <w:p>
-            <w:pPr>
-              <w:pStyle w:val="a3"/>
-              <w:wordWrap/>
-              <w:jc w:val="center"/>
-            </w:pPr>
-            <w:r>
-              <w:rPr>
-                <w:sz w:val="24"/>
-              </w:rPr>
-              <w:t>포트</w:t>
-            </w:r>
-            <w:r>
-              <w:rPr>
-                <w:sz w:val="24"/>
-              </w:rPr>
-              <w:t xml:space="preserve"> </w:t>
-            </w:r>
-          </w:p>
-          <w:p>
-            <w:pPr>
-              <w:pStyle w:val="a3"/>
-              <w:wordWrap/>
-              <w:jc w:val="center"/>
-            </w:pPr>
-            <w:r>
-              <w:rPr>
-                <w:sz w:val="24"/>
-              </w:rPr>
-              <w:t>규칙</w:t>
-            </w:r>
-            <w:r>
-              <w:rPr>
-                <w:sz w:val="24"/>
-              </w:rPr>
-              <w:t xml:space="preserve"> </w:t>
+            <w:proofErr w:type="spellEnd"/>
+          </w:p>
+          <w:p>
+            <w:pPr>
+              <w:pStyle w:val="a3"/>
+              <w:wordWrap/>
+              <w:jc w:val="center"/>
+            </w:pPr>
+            <w:r>
+              <w:rPr>
+                <w:sz w:val="24"/>
+              </w:rPr>
+              <w:t xml:space="preserve">포트 </w:t>
+            </w:r>
+          </w:p>
+          <w:p>
+            <w:pPr>
+              <w:pStyle w:val="a3"/>
+              <w:wordWrap/>
+              <w:jc w:val="center"/>
+            </w:pPr>
+            <w:r>
+              <w:rPr>
+                <w:sz w:val="24"/>
+              </w:rPr>
+              <w:t xml:space="preserve">규칙 </w:t>
             </w:r>
           </w:p>
           <w:p>
@@ -2276,80 +1454,18 @@
                 <w:color w:val="FF0000"/>
                 <w:sz w:val="30"/>
               </w:rPr>
-              <w:t xml:space="preserve"> IP </w:t>
-            </w:r>
+              <w:t xml:space="preserve"> IP 주소를 확인할 수 있도록 </w:t>
+            </w:r>
+            <w:proofErr w:type="spellStart"/>
             <w:r>
               <w:rPr>
                 <w:rFonts w:ascii="함초롬바탕" w:eastAsia="함초롬바탕"/>
                 <w:color w:val="FF0000"/>
                 <w:sz w:val="30"/>
               </w:rPr>
-              <w:t>주소를</w:t>
-            </w:r>
-            <w:r>
-              <w:rPr>
-                <w:rFonts w:ascii="함초롬바탕" w:eastAsia="함초롬바탕"/>
-                <w:color w:val="FF0000"/>
-                <w:sz w:val="30"/>
-              </w:rPr>
-              <w:t xml:space="preserve"> </w:t>
-            </w:r>
-            <w:r>
-              <w:rPr>
-                <w:rFonts w:ascii="함초롬바탕" w:eastAsia="함초롬바탕"/>
-                <w:color w:val="FF0000"/>
-                <w:sz w:val="30"/>
-              </w:rPr>
-              <w:t>확인할</w:t>
-            </w:r>
-            <w:r>
-              <w:rPr>
-                <w:rFonts w:ascii="함초롬바탕" w:eastAsia="함초롬바탕"/>
-                <w:color w:val="FF0000"/>
-                <w:sz w:val="30"/>
-              </w:rPr>
-              <w:t xml:space="preserve"> </w:t>
-            </w:r>
-            <w:r>
-              <w:rPr>
-                <w:rFonts w:ascii="함초롬바탕" w:eastAsia="함초롬바탕"/>
-                <w:color w:val="FF0000"/>
-                <w:sz w:val="30"/>
-              </w:rPr>
-              <w:t>수</w:t>
-            </w:r>
-            <w:r>
-              <w:rPr>
-                <w:rFonts w:ascii="함초롬바탕" w:eastAsia="함초롬바탕"/>
-                <w:color w:val="FF0000"/>
-                <w:sz w:val="30"/>
-              </w:rPr>
-              <w:t xml:space="preserve"> </w:t>
-            </w:r>
-            <w:r>
-              <w:rPr>
-                <w:rFonts w:ascii="함초롬바탕" w:eastAsia="함초롬바탕"/>
-                <w:color w:val="FF0000"/>
-                <w:sz w:val="30"/>
-              </w:rPr>
-              <w:t>있도록</w:t>
-            </w:r>
-            <w:r>
-              <w:rPr>
-                <w:rFonts w:ascii="함초롬바탕" w:eastAsia="함초롬바탕"/>
-                <w:color w:val="FF0000"/>
-                <w:sz w:val="30"/>
-              </w:rPr>
-              <w:t xml:space="preserve"> </w:t>
-            </w:r>
-            <w:r>
-              <w:rPr>
-                <w:rFonts w:ascii="함초롬바탕" w:eastAsia="함초롬바탕"/>
-                <w:color w:val="FF0000"/>
-                <w:sz w:val="30"/>
-              </w:rPr>
               <w:t>캡쳐하세요</w:t>
             </w:r>
+            <w:proofErr w:type="spellEnd"/>
             <w:r>
               <w:rPr>
                 <w:rFonts w:ascii="함초롬바탕" w:eastAsia="함초롬바탕"/>
@@ -2446,270 +1562,27 @@
                 <w:color w:val="FF0000"/>
                 <w:sz w:val="30"/>
               </w:rPr>
-              <w:t xml:space="preserve">VM </w:t>
+              <w:t xml:space="preserve">VM 접속을 위한 활동(터미널 설치 및 설정, 리눅스 명령어 실행 등)을 </w:t>
+            </w:r>
+            <w:r>
+              <w:br/>
             </w:r>
             <w:r>
               <w:rPr>
                 <w:color w:val="FF0000"/>
                 <w:sz w:val="30"/>
               </w:rPr>
-              <w:t>접속을</w:t>
-            </w:r>
+              <w:t xml:space="preserve">설명하는 추가적인 화면(3개 이상)을 </w:t>
+            </w:r>
+            <w:proofErr w:type="spellStart"/>
             <w:r>
               <w:rPr>
                 <w:color w:val="FF0000"/>
                 <w:sz w:val="30"/>
               </w:rPr>
-              <w:t xml:space="preserve"> </w:t>
-            </w:r>
-            <w:r>
-              <w:rPr>
-                <w:color w:val="FF0000"/>
-                <w:sz w:val="30"/>
-              </w:rPr>
-              <w:t>위한</w:t>
-            </w:r>
-            <w:r>
-              <w:rPr>
-                <w:color w:val="FF0000"/>
-                <w:sz w:val="30"/>
-              </w:rPr>
-              <w:t xml:space="preserve"> </w:t>
-            </w:r>
-            <w:r>
-              <w:rPr>
-                <w:color w:val="FF0000"/>
-                <w:sz w:val="30"/>
-              </w:rPr>
-              <w:t>활동</w:t>
-            </w:r>
-            <w:r>
-              <w:rPr>
-                <w:color w:val="FF0000"/>
-                <w:sz w:val="30"/>
-              </w:rPr>
-              <w:t>(</w:t>
-            </w:r>
-            <w:r>
-              <w:rPr>
-                <w:color w:val="FF0000"/>
-                <w:sz w:val="30"/>
-              </w:rPr>
-              <w:t>터미널</w:t>
-            </w:r>
-            <w:r>
-              <w:rPr>
-                <w:color w:val="FF0000"/>
-                <w:sz w:val="30"/>
-              </w:rPr>
-              <w:t xml:space="preserve"> </w:t>
-            </w:r>
-            <w:r>
-              <w:rPr>
-                <w:color w:val="FF0000"/>
-                <w:sz w:val="30"/>
-              </w:rPr>
-              <w:t>설치</w:t>
-            </w:r>
-            <w:r>
-              <w:rPr>
-                <w:color w:val="FF0000"/>
-                <w:sz w:val="30"/>
-              </w:rPr>
-              <w:t xml:space="preserve"> </w:t>
-            </w:r>
-            <w:r>
-              <w:rPr>
-                <w:color w:val="FF0000"/>
-                <w:sz w:val="30"/>
-              </w:rPr>
-              <w:t>및</w:t>
-            </w:r>
-            <w:r>
-              <w:rPr>
-                <w:color w:val="FF0000"/>
-                <w:sz w:val="30"/>
-              </w:rPr>
-              <w:t xml:space="preserve"> </w:t>
-            </w:r>
-            <w:r>
-              <w:rPr>
-                <w:color w:val="FF0000"/>
-                <w:sz w:val="30"/>
-              </w:rPr>
-              <w:t>설정</w:t>
-            </w:r>
-            <w:r>
-              <w:rPr>
-                <w:color w:val="FF0000"/>
-                <w:sz w:val="30"/>
-              </w:rPr>
-              <w:t xml:space="preserve">, </w:t>
-            </w:r>
-            <w:r>
-              <w:rPr>
-                <w:color w:val="FF0000"/>
-                <w:sz w:val="30"/>
-              </w:rPr>
-              <w:t>리눅스</w:t>
-            </w:r>
-            <w:r>
-              <w:rPr>
-                <w:color w:val="FF0000"/>
-                <w:sz w:val="30"/>
-              </w:rPr>
-              <w:t xml:space="preserve"> </w:t>
-            </w:r>
-            <w:r>
-              <w:rPr>
-                <w:color w:val="FF0000"/>
-                <w:sz w:val="30"/>
-              </w:rPr>
-              <w:t>명령어</w:t>
-            </w:r>
-            <w:r>
-              <w:rPr>
-                <w:color w:val="FF0000"/>
-                <w:sz w:val="30"/>
-              </w:rPr>
-              <w:t xml:space="preserve"> </w:t>
-            </w:r>
-            <w:r>
-              <w:rPr>
-                <w:color w:val="FF0000"/>
-                <w:sz w:val="30"/>
-              </w:rPr>
-              <w:t>실행</w:t>
-            </w:r>
-            <w:r>
-              <w:rPr>
-                <w:color w:val="FF0000"/>
-                <w:sz w:val="30"/>
-              </w:rPr>
-              <w:t xml:space="preserve"> </w:t>
-            </w:r>
-            <w:r>
-              <w:rPr>
-                <w:color w:val="FF0000"/>
-                <w:sz w:val="30"/>
-              </w:rPr>
-              <w:t>등</w:t>
-            </w:r>
-            <w:r>
-              <w:rPr>
-                <w:color w:val="FF0000"/>
-                <w:sz w:val="30"/>
-              </w:rPr>
-              <w:t>)</w:t>
-            </w:r>
-            <w:r>
-              <w:rPr>
-                <w:color w:val="FF0000"/>
-                <w:sz w:val="30"/>
-              </w:rPr>
-              <w:t>을</w:t>
-            </w:r>
-            <w:r>
-              <w:rPr>
-                <w:color w:val="FF0000"/>
-                <w:sz w:val="30"/>
-              </w:rPr>
-              <w:t xml:space="preserve"> </w:t>
-            </w:r>
-            <w:r>
-              <w:br/>
-            </w:r>
-            <w:r>
-              <w:rPr>
-                <w:color w:val="FF0000"/>
-                <w:sz w:val="30"/>
-              </w:rPr>
-              <w:t>설명하는</w:t>
-            </w:r>
-            <w:r>
-              <w:rPr>
-                <w:color w:val="FF0000"/>
-                <w:sz w:val="30"/>
-              </w:rPr>
-              <w:t xml:space="preserve"> </w:t>
-            </w:r>
-            <w:r>
-              <w:rPr>
-                <w:color w:val="FF0000"/>
-                <w:sz w:val="30"/>
-              </w:rPr>
-              <w:t>추가적인</w:t>
-            </w:r>
-            <w:r>
-              <w:rPr>
-                <w:color w:val="FF0000"/>
-                <w:sz w:val="30"/>
-              </w:rPr>
-              <w:t xml:space="preserve"> </w:t>
-            </w:r>
-            <w:r>
-              <w:rPr>
-                <w:color w:val="FF0000"/>
-                <w:sz w:val="30"/>
-              </w:rPr>
-              <w:t>화면</w:t>
-            </w:r>
-            <w:r>
-              <w:rPr>
-                <w:color w:val="FF0000"/>
-                <w:sz w:val="30"/>
-              </w:rPr>
-              <w:t>(3</w:t>
-            </w:r>
-            <w:r>
-              <w:rPr>
-                <w:color w:val="FF0000"/>
-                <w:sz w:val="30"/>
-              </w:rPr>
-              <w:t>개</w:t>
-            </w:r>
-            <w:r>
-              <w:rPr>
-                <w:color w:val="FF0000"/>
-                <w:sz w:val="30"/>
-              </w:rPr>
-              <w:t xml:space="preserve"> </w:t>
-            </w:r>
-            <w:r>
-              <w:rPr>
-                <w:color w:val="FF0000"/>
-                <w:sz w:val="30"/>
-              </w:rPr>
-              <w:t>이상</w:t>
-            </w:r>
-            <w:r>
-              <w:rPr>
-                <w:color w:val="FF0000"/>
-                <w:sz w:val="30"/>
-              </w:rPr>
-              <w:t>)</w:t>
-            </w:r>
-            <w:r>
-              <w:rPr>
-                <w:color w:val="FF0000"/>
-                <w:sz w:val="30"/>
-              </w:rPr>
-              <w:t>을</w:t>
-            </w:r>
-            <w:r>
-              <w:rPr>
-                <w:color w:val="FF0000"/>
-                <w:sz w:val="30"/>
-              </w:rPr>
-              <w:t xml:space="preserve"> </w:t>
-            </w:r>
-            <w:r>
-              <w:rPr>
-                <w:color w:val="FF0000"/>
-                <w:sz w:val="30"/>
-              </w:rPr>
               <w:t>캡쳐하세요</w:t>
             </w:r>
+            <w:proofErr w:type="spellEnd"/>
           </w:p>
         </w:tc>
       </w:tr>
@@ -2802,12 +1675,14 @@
               <w:wordWrap/>
               <w:jc w:val="center"/>
             </w:pPr>
+            <w:proofErr w:type="spellStart"/>
             <w:r>
               <w:rPr>
                 <w:sz w:val="28"/>
               </w:rPr>
               <w:t>스</w:t>
             </w:r>
+            <w:proofErr w:type="spellEnd"/>
           </w:p>
         </w:tc>
         <w:tc>
@@ -2845,13 +1720,7 @@
               <w:rPr>
                 <w:sz w:val="24"/>
               </w:rPr>
-              <w:t>이름</w:t>
-            </w:r>
-            <w:r>
-              <w:rPr>
-                <w:sz w:val="24"/>
-              </w:rPr>
-              <w:t xml:space="preserve"> </w:t>
+              <w:t xml:space="preserve">이름 </w:t>
             </w:r>
           </w:p>
         </w:tc>
@@ -2878,119 +1747,7 @@
                 <w:color w:val="FF0000"/>
                 <w:sz w:val="28"/>
               </w:rPr>
-              <w:t>데이터베이스의</w:t>
-            </w:r>
-            <w:r>
-              <w:rPr>
-                <w:color w:val="FF0000"/>
-                <w:sz w:val="28"/>
-              </w:rPr>
-              <w:t xml:space="preserve"> </w:t>
-            </w:r>
-            <w:r>
-              <w:rPr>
-                <w:color w:val="FF0000"/>
-                <w:sz w:val="28"/>
-              </w:rPr>
-              <w:t>배포</w:t>
-            </w:r>
-            <w:r>
-              <w:rPr>
-                <w:color w:val="FF0000"/>
-                <w:sz w:val="28"/>
-              </w:rPr>
-              <w:t xml:space="preserve"> </w:t>
-            </w:r>
-            <w:r>
-              <w:rPr>
-                <w:color w:val="FF0000"/>
-                <w:sz w:val="28"/>
-              </w:rPr>
-              <w:t>이름은</w:t>
-            </w:r>
-            <w:r>
-              <w:rPr>
-                <w:color w:val="FF0000"/>
-                <w:sz w:val="28"/>
-              </w:rPr>
-              <w:t xml:space="preserve"> </w:t>
-            </w:r>
-            <w:r>
-              <w:rPr>
-                <w:color w:val="FF0000"/>
-                <w:sz w:val="28"/>
-              </w:rPr>
-              <w:t>반드시</w:t>
-            </w:r>
-            <w:r>
-              <w:rPr>
-                <w:color w:val="FF0000"/>
-                <w:sz w:val="28"/>
-              </w:rPr>
-              <w:t xml:space="preserve"> </w:t>
-            </w:r>
-            <w:r>
-              <w:rPr>
-                <w:color w:val="FF0000"/>
-                <w:sz w:val="28"/>
-              </w:rPr>
-              <w:t>텍스트</w:t>
-            </w:r>
-            <w:r>
-              <w:rPr>
-                <w:color w:val="FF0000"/>
-                <w:sz w:val="28"/>
-              </w:rPr>
-              <w:t xml:space="preserve"> </w:t>
-            </w:r>
-            <w:r>
-              <w:rPr>
-                <w:color w:val="FF0000"/>
-                <w:sz w:val="28"/>
-              </w:rPr>
-              <w:t>형식으로</w:t>
-            </w:r>
-            <w:r>
-              <w:rPr>
-                <w:color w:val="FF0000"/>
-                <w:sz w:val="28"/>
-              </w:rPr>
-              <w:t xml:space="preserve"> </w:t>
-            </w:r>
-            <w:r>
-              <w:rPr>
-                <w:color w:val="FF0000"/>
-                <w:sz w:val="28"/>
-              </w:rPr>
-              <w:t>입력하세요</w:t>
-            </w:r>
-            <w:r>
-              <w:rPr>
-                <w:color w:val="FF0000"/>
-                <w:sz w:val="28"/>
-              </w:rPr>
-              <w:t xml:space="preserve">, </w:t>
-            </w:r>
-            <w:r>
-              <w:rPr>
-                <w:color w:val="FF0000"/>
-                <w:sz w:val="28"/>
-              </w:rPr>
-              <w:t>이미지</w:t>
-            </w:r>
-            <w:r>
-              <w:rPr>
-                <w:color w:val="FF0000"/>
-                <w:sz w:val="28"/>
-              </w:rPr>
-              <w:t xml:space="preserve"> </w:t>
-            </w:r>
-            <w:r>
-              <w:rPr>
-                <w:color w:val="FF0000"/>
-                <w:sz w:val="28"/>
-              </w:rPr>
-              <w:t>불가</w:t>
+              <w:t>데이터베이스의 배포 이름은 반드시 텍스트 형식으로 입력하세요, 이미지 불가</w:t>
             </w:r>
           </w:p>
         </w:tc>
@@ -3037,19 +1794,7 @@
               <w:rPr>
                 <w:sz w:val="24"/>
               </w:rPr>
-              <w:t>기본</w:t>
-            </w:r>
-            <w:r>
-              <w:rPr>
-                <w:sz w:val="24"/>
-              </w:rPr>
-              <w:t xml:space="preserve"> </w:t>
-            </w:r>
-            <w:r>
-              <w:rPr>
-                <w:sz w:val="24"/>
-              </w:rPr>
-              <w:t>탭</w:t>
+              <w:t>기본 탭</w:t>
             </w:r>
           </w:p>
           <w:p>
@@ -3112,43 +1857,48 @@
                 <w:color w:val="FF0000"/>
                 <w:sz w:val="30"/>
               </w:rPr>
-              <w:t>데이터베이스의</w:t>
+              <w:t xml:space="preserve">데이터베이스의 이름을 </w:t>
             </w:r>
             <w:r>
               <w:rPr>
                 <w:color w:val="FF0000"/>
                 <w:sz w:val="30"/>
               </w:rPr>
-              <w:t xml:space="preserve"> </w:t>
-            </w:r>
+              <w:t>‘</w:t>
+            </w:r>
+            <w:proofErr w:type="spellStart"/>
             <w:r>
               <w:rPr>
                 <w:color w:val="FF0000"/>
                 <w:sz w:val="30"/>
               </w:rPr>
-              <w:t>이름을</w:t>
-            </w:r>
+              <w:t>knou</w:t>
+            </w:r>
+            <w:proofErr w:type="spellEnd"/>
             <w:r>
               <w:rPr>
                 <w:color w:val="FF0000"/>
                 <w:sz w:val="30"/>
               </w:rPr>
-              <w:t xml:space="preserve"> </w:t>
-            </w:r>
+              <w:t>-mall-</w:t>
+            </w:r>
+            <w:proofErr w:type="spellStart"/>
             <w:r>
               <w:rPr>
                 <w:color w:val="FF0000"/>
                 <w:sz w:val="30"/>
               </w:rPr>
-              <w:t>‘</w:t>
-            </w:r>
+              <w:t>db</w:t>
+            </w:r>
+            <w:proofErr w:type="spellEnd"/>
             <w:r>
               <w:rPr>
                 <w:color w:val="FF0000"/>
                 <w:sz w:val="30"/>
               </w:rPr>
-              <w:t xml:space="preserve">knou-mall-db + </w:t>
-            </w:r>
+              <w:t xml:space="preserve"> + </w:t>
+            </w:r>
+            <w:proofErr w:type="spellStart"/>
             <w:r>
               <w:rPr>
                 <w:color w:val="FF0000"/>
@@ -3156,54 +1906,27 @@
               </w:rPr>
               <w:t>학번끝</w:t>
             </w:r>
+            <w:proofErr w:type="spellEnd"/>
             <w:r>
               <w:rPr>
                 <w:color w:val="FF0000"/>
                 <w:sz w:val="30"/>
               </w:rPr>
-              <w:t>4</w:t>
+              <w:t>4자리</w:t>
             </w:r>
             <w:r>
               <w:rPr>
                 <w:color w:val="FF0000"/>
                 <w:sz w:val="30"/>
               </w:rPr>
-              <w:t>자리</w:t>
+              <w:t>’</w:t>
             </w:r>
             <w:r>
               <w:rPr>
                 <w:color w:val="FF0000"/>
                 <w:sz w:val="30"/>
               </w:rPr>
-              <w:t>’</w:t>
-            </w:r>
-            <w:r>
-              <w:rPr>
-                <w:color w:val="FF0000"/>
-                <w:sz w:val="30"/>
-              </w:rPr>
-              <w:t>로</w:t>
-            </w:r>
-            <w:r>
-              <w:rPr>
-                <w:color w:val="FF0000"/>
-                <w:sz w:val="30"/>
-              </w:rPr>
-              <w:t xml:space="preserve"> </w:t>
-            </w:r>
-            <w:r>
-              <w:rPr>
-                <w:color w:val="FF0000"/>
-                <w:sz w:val="30"/>
-              </w:rPr>
-              <w:t>설정하세요</w:t>
-            </w:r>
-            <w:r>
-              <w:rPr>
-                <w:color w:val="FF0000"/>
-                <w:sz w:val="30"/>
-              </w:rPr>
-              <w:t>.</w:t>
+              <w:t>로 설정하세요.</w:t>
             </w:r>
           </w:p>
         </w:tc>
@@ -3250,19 +1973,7 @@
               <w:rPr>
                 <w:sz w:val="24"/>
               </w:rPr>
-              <w:t>네트워크</w:t>
-            </w:r>
-            <w:r>
-              <w:rPr>
-                <w:sz w:val="24"/>
-              </w:rPr>
-              <w:t xml:space="preserve"> </w:t>
-            </w:r>
-            <w:r>
-              <w:rPr>
-                <w:sz w:val="24"/>
-              </w:rPr>
-              <w:t>탭</w:t>
+              <w:t>네트워크 탭</w:t>
             </w:r>
           </w:p>
           <w:p>
@@ -3369,13 +2080,7 @@
               <w:rPr>
                 <w:sz w:val="24"/>
               </w:rPr>
-              <w:t>검토</w:t>
-            </w:r>
-            <w:r>
-              <w:rPr>
-                <w:sz w:val="24"/>
-              </w:rPr>
-              <w:t xml:space="preserve"> +</w:t>
+              <w:t>검토 +</w:t>
             </w:r>
           </w:p>
           <w:p>
@@ -3622,25 +2327,7 @@
               <w:rPr>
                 <w:sz w:val="24"/>
               </w:rPr>
-              <w:t>네트워킹</w:t>
-            </w:r>
-            <w:r>
-              <w:rPr>
-                <w:sz w:val="24"/>
-              </w:rPr>
-              <w:t xml:space="preserve"> </w:t>
-            </w:r>
-            <w:r>
-              <w:rPr>
-                <w:sz w:val="24"/>
-              </w:rPr>
-              <w:t>설정</w:t>
-            </w:r>
-            <w:r>
-              <w:rPr>
-                <w:sz w:val="24"/>
-              </w:rPr>
-              <w:t xml:space="preserve"> </w:t>
+              <w:t xml:space="preserve">네트워킹 설정 </w:t>
             </w:r>
           </w:p>
           <w:p>
@@ -3766,80 +2453,18 @@
                 <w:color w:val="FF0000"/>
                 <w:sz w:val="30"/>
               </w:rPr>
-              <w:t xml:space="preserve"> IP </w:t>
-            </w:r>
+              <w:t xml:space="preserve"> IP 주소를 확인할 수 있도록 </w:t>
+            </w:r>
+            <w:proofErr w:type="spellStart"/>
             <w:r>
               <w:rPr>
                 <w:rFonts w:ascii="함초롬바탕" w:eastAsia="함초롬바탕"/>
                 <w:color w:val="FF0000"/>
                 <w:sz w:val="30"/>
               </w:rPr>
-              <w:t>주소를</w:t>
-            </w:r>
-            <w:r>
-              <w:rPr>
-                <w:rFonts w:ascii="함초롬바탕" w:eastAsia="함초롬바탕"/>
-                <w:color w:val="FF0000"/>
-                <w:sz w:val="30"/>
-              </w:rPr>
-              <w:t xml:space="preserve"> </w:t>
-            </w:r>
-            <w:r>
-              <w:rPr>
-                <w:rFonts w:ascii="함초롬바탕" w:eastAsia="함초롬바탕"/>
-                <w:color w:val="FF0000"/>
-                <w:sz w:val="30"/>
-              </w:rPr>
-              <w:t>확인할</w:t>
-            </w:r>
-            <w:r>
-              <w:rPr>
-                <w:rFonts w:ascii="함초롬바탕" w:eastAsia="함초롬바탕"/>
-                <w:color w:val="FF0000"/>
-                <w:sz w:val="30"/>
-              </w:rPr>
-              <w:t xml:space="preserve"> </w:t>
-            </w:r>
-            <w:r>
-              <w:rPr>
-                <w:rFonts w:ascii="함초롬바탕" w:eastAsia="함초롬바탕"/>
-                <w:color w:val="FF0000"/>
-                <w:sz w:val="30"/>
-              </w:rPr>
-              <w:t>수</w:t>
-            </w:r>
-            <w:r>
-              <w:rPr>
-                <w:rFonts w:ascii="함초롬바탕" w:eastAsia="함초롬바탕"/>
-                <w:color w:val="FF0000"/>
-                <w:sz w:val="30"/>
-              </w:rPr>
-              <w:t xml:space="preserve"> </w:t>
-            </w:r>
-            <w:r>
-              <w:rPr>
-                <w:rFonts w:ascii="함초롬바탕" w:eastAsia="함초롬바탕"/>
-                <w:color w:val="FF0000"/>
-                <w:sz w:val="30"/>
-              </w:rPr>
-              <w:t>있도록</w:t>
-            </w:r>
-            <w:r>
-              <w:rPr>
-                <w:rFonts w:ascii="함초롬바탕" w:eastAsia="함초롬바탕"/>
-                <w:color w:val="FF0000"/>
-                <w:sz w:val="30"/>
-              </w:rPr>
-              <w:t xml:space="preserve"> </w:t>
-            </w:r>
-            <w:r>
-              <w:rPr>
-                <w:rFonts w:ascii="함초롬바탕" w:eastAsia="함초롬바탕"/>
-                <w:color w:val="FF0000"/>
-                <w:sz w:val="30"/>
-              </w:rPr>
               <w:t>캡쳐하세요</w:t>
             </w:r>
+            <w:proofErr w:type="spellEnd"/>
             <w:r>
               <w:rPr>
                 <w:rFonts w:ascii="함초롬바탕" w:eastAsia="함초롬바탕"/>
@@ -3894,12 +2519,14 @@
               <w:wordWrap/>
               <w:jc w:val="center"/>
             </w:pPr>
+            <w:proofErr w:type="spellStart"/>
             <w:r>
               <w:rPr>
                 <w:sz w:val="24"/>
               </w:rPr>
               <w:t>DBeaver</w:t>
             </w:r>
+            <w:proofErr w:type="spellEnd"/>
           </w:p>
           <w:p>
             <w:pPr>
@@ -4034,19 +2661,7 @@
               <w:rPr>
                 <w:sz w:val="24"/>
               </w:rPr>
-              <w:t>스키마</w:t>
-            </w:r>
-            <w:r>
-              <w:rPr>
-                <w:sz w:val="24"/>
-              </w:rPr>
-              <w:t xml:space="preserve"> </w:t>
-            </w:r>
-            <w:r>
-              <w:rPr>
-                <w:sz w:val="24"/>
-              </w:rPr>
-              <w:t>생성</w:t>
+              <w:t>스키마 생성</w:t>
             </w:r>
           </w:p>
           <w:p>
@@ -4108,6 +2723,56 @@
     </w:sectPr>
   </w:body>
 </w:document>
+</file>
+
+<file path=word/endnotes.xml><?xml version="1.0" encoding="utf-8"?>
+<w:endnotes xmlns:wpc="http://schemas.microsoft.com/office/word/2010/wordprocessingCanvas" xmlns:cx="http://schemas.microsoft.com/office/drawing/2014/chartex" xmlns:cx1="http://schemas.microsoft.com/office/drawing/2015/9/8/chartex" xmlns:cx2="http://schemas.microsoft.com/office/drawing/2015/10/21/chartex" xmlns:cx3="http://schemas.microsoft.com/office/drawing/2016/5/9/chartex" xmlns:cx4="http://schemas.microsoft.com/office/drawing/2016/5/10/chartex" xmlns:cx5="http://schemas.microsoft.com/office/drawing/2016/5/11/chartex" xmlns:cx6="http://schemas.microsoft.com/office/drawing/2016/5/12/chartex" xmlns:cx7="http://schemas.microsoft.com/office/drawing/2016/5/13/chartex" xmlns:cx8="http://schemas.microsoft.com/office/drawing/2016/5/14/chartex" xmlns:mc="http://schemas.openxmlformats.org/markup-compatibility/2006" xmlns:aink="http://schemas.microsoft.com/office/drawing/2016/ink" xmlns:am3d="http://schemas.microsoft.com/office/drawing/2017/model3d" xmlns:o="urn:schemas-microsoft-com:office:office" xmlns:r="http://schemas.openxmlformats.org/officeDocument/2006/relationships" xmlns:m="http://schemas.openxmlformats.org/officeDocument/2006/math" xmlns:v="urn:schemas-microsoft-com:vml" xmlns:wp14="http://schemas.microsoft.com/office/word/2010/wordprocessingDrawing" xmlns:wp="http://schemas.openxmlformats.org/drawingml/2006/wordprocessingDrawing" xmlns:w10="urn:schemas-microsoft-com:office:word" xmlns:w="http://schemas.openxmlformats.org/wordprocessingml/2006/main" xmlns:w14="http://schemas.microsoft.com/office/word/2010/wordml" xmlns:w15="http://schemas.microsoft.com/office/word/2012/wordml" xmlns:w16cex="http://schemas.microsoft.com/office/word/2018/wordml/cex" xmlns:w16cid="http://schemas.microsoft.com/office/word/2016/wordml/cid" xmlns:w16="http://schemas.microsoft.com/office/word/2018/wordml" xmlns:w16sdtdh="http://schemas.microsoft.com/office/word/2020/wordml/sdtdatahash" xmlns:w16se="http://schemas.microsoft.com/office/word/2015/wordml/symex" xmlns:wpg="http://schemas.microsoft.com/office/word/2010/wordprocessingGroup" xmlns:wpi="http://schemas.microsoft.com/office/word/2010/wordprocessingInk" xmlns:wne="http://schemas.microsoft.com/office/word/2006/wordml" xmlns:wps="http://schemas.microsoft.com/office/word/2010/wordprocessingShape" mc:Ignorable="w14 w15 w16se w16cid w16 w16cex w16sdtdh wp14">
+  <w:endnote w:type="separator" w:id="-1">
+    <w:p>
+      <w:pPr>
+        <w:spacing w:after="0" w:line="240" w:lineRule="auto"/>
+      </w:pPr>
+      <w:r>
+        <w:separator/>
+      </w:r>
+    </w:p>
+  </w:endnote>
+  <w:endnote w:type="continuationSeparator" w:id="0">
+    <w:p>
+      <w:pPr>
+        <w:spacing w:after="0" w:line="240" w:lineRule="auto"/>
+      </w:pPr>
+      <w:r>
+        <w:continuationSeparator/>
+      </w:r>
+    </w:p>
+  </w:endnote>
+</w:endnotes>
+</file>
+
+<file path=word/footnotes.xml><?xml version="1.0" encoding="utf-8"?>
+<w:footnotes xmlns:wpc="http://schemas.microsoft.com/office/word/2010/wordprocessingCanvas" xmlns:cx="http://schemas.microsoft.com/office/drawing/2014/chartex" xmlns:cx1="http://schemas.microsoft.com/office/drawing/2015/9/8/chartex" xmlns:cx2="http://schemas.microsoft.com/office/drawing/2015/10/21/chartex" xmlns:cx3="http://schemas.microsoft.com/office/drawing/2016/5/9/chartex" xmlns:cx4="http://schemas.microsoft.com/office/drawing/2016/5/10/chartex" xmlns:cx5="http://schemas.microsoft.com/office/drawing/2016/5/11/chartex" xmlns:cx6="http://schemas.microsoft.com/office/drawing/2016/5/12/chartex" xmlns:cx7="http://schemas.microsoft.com/office/drawing/2016/5/13/chartex" xmlns:cx8="http://schemas.microsoft.com/office/drawing/2016/5/14/chartex" xmlns:mc="http://schemas.openxmlformats.org/markup-compatibility/2006" xmlns:aink="http://schemas.microsoft.com/office/drawing/2016/ink" xmlns:am3d="http://schemas.microsoft.com/office/drawing/2017/model3d" xmlns:o="urn:schemas-microsoft-com:office:office" xmlns:r="http://schemas.openxmlformats.org/officeDocument/2006/relationships" xmlns:m="http://schemas.openxmlformats.org/officeDocument/2006/math" xmlns:v="urn:schemas-microsoft-com:vml" xmlns:wp14="http://schemas.microsoft.com/office/word/2010/wordprocessingDrawing" xmlns:wp="http://schemas.openxmlformats.org/drawingml/2006/wordprocessingDrawing" xmlns:w10="urn:schemas-microsoft-com:office:word" xmlns:w="http://schemas.openxmlformats.org/wordprocessingml/2006/main" xmlns:w14="http://schemas.microsoft.com/office/word/2010/wordml" xmlns:w15="http://schemas.microsoft.com/office/word/2012/wordml" xmlns:w16cex="http://schemas.microsoft.com/office/word/2018/wordml/cex" xmlns:w16cid="http://schemas.microsoft.com/office/word/2016/wordml/cid" xmlns:w16="http://schemas.microsoft.com/office/word/2018/wordml" xmlns:w16sdtdh="http://schemas.microsoft.com/office/word/2020/wordml/sdtdatahash" xmlns:w16se="http://schemas.microsoft.com/office/word/2015/wordml/symex" xmlns:wpg="http://schemas.microsoft.com/office/word/2010/wordprocessingGroup" xmlns:wpi="http://schemas.microsoft.com/office/word/2010/wordprocessingInk" xmlns:wne="http://schemas.microsoft.com/office/word/2006/wordml" xmlns:wps="http://schemas.microsoft.com/office/word/2010/wordprocessingShape" mc:Ignorable="w14 w15 w16se w16cid w16 w16cex w16sdtdh wp14">
+  <w:footnote w:type="separator" w:id="-1">
+    <w:p>
+      <w:pPr>
+        <w:spacing w:after="0" w:line="240" w:lineRule="auto"/>
+      </w:pPr>
+      <w:r>
+        <w:separator/>
+      </w:r>
+    </w:p>
+  </w:footnote>
+  <w:footnote w:type="continuationSeparator" w:id="0">
+    <w:p>
+      <w:pPr>
+        <w:spacing w:after="0" w:line="240" w:lineRule="auto"/>
+      </w:pPr>
+      <w:r>
+        <w:continuationSeparator/>
+      </w:r>
+    </w:p>
+  </w:footnote>
+</w:footnotes>
 </file>
 
 <file path=word/numbering.xml><?xml version="1.0" encoding="utf-8"?>
@@ -5518,6 +4183,50 @@
       <w:color w:val="000000"/>
     </w:rPr>
   </w:style>
+  <w:style w:type="paragraph" w:styleId="aa">
+    <w:name w:val="header"/>
+    <w:basedOn w:val="a"/>
+    <w:link w:val="Char"/>
+    <w:uiPriority w:val="99"/>
+    <w:unhideWhenUsed/>
+    <w:rsid w:val="00E4635B"/>
+    <w:pPr>
+      <w:tabs>
+        <w:tab w:val="center" w:pos="4513"/>
+        <w:tab w:val="right" w:pos="9026"/>
+      </w:tabs>
+      <w:snapToGrid w:val="0"/>
+    </w:pPr>
+  </w:style>
+  <w:style w:type="character" w:customStyle="1" w:styleId="Char">
+    <w:name w:val="머리글 Char"/>
+    <w:basedOn w:val="a0"/>
+    <w:link w:val="aa"/>
+    <w:uiPriority w:val="99"/>
+    <w:rsid w:val="00E4635B"/>
+  </w:style>
+  <w:style w:type="paragraph" w:styleId="ab">
+    <w:name w:val="footer"/>
+    <w:basedOn w:val="a"/>
+    <w:link w:val="Char0"/>
+    <w:uiPriority w:val="99"/>
+    <w:unhideWhenUsed/>
+    <w:rsid w:val="00E4635B"/>
+    <w:pPr>
+      <w:tabs>
+        <w:tab w:val="center" w:pos="4513"/>
+        <w:tab w:val="right" w:pos="9026"/>
+      </w:tabs>
+      <w:snapToGrid w:val="0"/>
+    </w:pPr>
+  </w:style>
+  <w:style w:type="character" w:customStyle="1" w:styleId="Char0">
+    <w:name w:val="바닥글 Char"/>
+    <w:basedOn w:val="a0"/>
+    <w:link w:val="ab"/>
+    <w:uiPriority w:val="99"/>
+    <w:rsid w:val="00E4635B"/>
+  </w:style>
 </w:styles>
 </file>
 

</xml_diff>